<commit_message>
updated links in FRPL translation doc
</commit_message>
<xml_diff>
--- a/2022-23 MDE Ed-Fi Documentation/MDE MARSS Translation Logic for School Food Service with Direct Certification.docx
+++ b/2022-23 MDE Ed-Fi Documentation/MDE MARSS Translation Logic for School Food Service with Direct Certification.docx
@@ -1,6 +1,6 @@
 
 <file path=word/document.xml><?xml version="1.0" encoding="utf-8"?>
-<w:document xmlns:wpc="http://schemas.microsoft.com/office/word/2010/wordprocessingCanvas" xmlns:cx="http://schemas.microsoft.com/office/drawing/2014/chartex" xmlns:cx1="http://schemas.microsoft.com/office/drawing/2015/9/8/chartex" xmlns:mc="http://schemas.openxmlformats.org/markup-compatibility/2006" xmlns:o="urn:schemas-microsoft-com:office:office" xmlns:r="http://schemas.openxmlformats.org/officeDocument/2006/relationships" xmlns:m="http://schemas.openxmlformats.org/officeDocument/2006/math" xmlns:v="urn:schemas-microsoft-com:vml" xmlns:wp14="http://schemas.microsoft.com/office/word/2010/wordprocessingDrawing" xmlns:wp="http://schemas.openxmlformats.org/drawingml/2006/wordprocessingDrawing" xmlns:w10="urn:schemas-microsoft-com:office:word" xmlns:w="http://schemas.openxmlformats.org/wordprocessingml/2006/main" xmlns:w14="http://schemas.microsoft.com/office/word/2010/wordml" xmlns:w15="http://schemas.microsoft.com/office/word/2012/wordml" xmlns:w16se="http://schemas.microsoft.com/office/word/2015/wordml/symex" xmlns:wpg="http://schemas.microsoft.com/office/word/2010/wordprocessingGroup" xmlns:wpi="http://schemas.microsoft.com/office/word/2010/wordprocessingInk" xmlns:wne="http://schemas.microsoft.com/office/word/2006/wordml" xmlns:wps="http://schemas.microsoft.com/office/word/2010/wordprocessingShape" mc:Ignorable="w14 w15 w16se wp14">
+<w:document xmlns:wpc="http://schemas.microsoft.com/office/word/2010/wordprocessingCanvas" xmlns:cx="http://schemas.microsoft.com/office/drawing/2014/chartex" xmlns:cx1="http://schemas.microsoft.com/office/drawing/2015/9/8/chartex" xmlns:cx2="http://schemas.microsoft.com/office/drawing/2015/10/21/chartex" xmlns:cx3="http://schemas.microsoft.com/office/drawing/2016/5/9/chartex" xmlns:cx4="http://schemas.microsoft.com/office/drawing/2016/5/10/chartex" xmlns:cx5="http://schemas.microsoft.com/office/drawing/2016/5/11/chartex" xmlns:cx6="http://schemas.microsoft.com/office/drawing/2016/5/12/chartex" xmlns:cx7="http://schemas.microsoft.com/office/drawing/2016/5/13/chartex" xmlns:cx8="http://schemas.microsoft.com/office/drawing/2016/5/14/chartex" xmlns:mc="http://schemas.openxmlformats.org/markup-compatibility/2006" xmlns:aink="http://schemas.microsoft.com/office/drawing/2016/ink" xmlns:am3d="http://schemas.microsoft.com/office/drawing/2017/model3d" xmlns:o="urn:schemas-microsoft-com:office:office" xmlns:oel="http://schemas.microsoft.com/office/2019/extlst" xmlns:r="http://schemas.openxmlformats.org/officeDocument/2006/relationships" xmlns:m="http://schemas.openxmlformats.org/officeDocument/2006/math" xmlns:v="urn:schemas-microsoft-com:vml" xmlns:wp14="http://schemas.microsoft.com/office/word/2010/wordprocessingDrawing" xmlns:wp="http://schemas.openxmlformats.org/drawingml/2006/wordprocessingDrawing" xmlns:w10="urn:schemas-microsoft-com:office:word" xmlns:w="http://schemas.openxmlformats.org/wordprocessingml/2006/main" xmlns:w14="http://schemas.microsoft.com/office/word/2010/wordml" xmlns:w15="http://schemas.microsoft.com/office/word/2012/wordml" xmlns:w16cex="http://schemas.microsoft.com/office/word/2018/wordml/cex" xmlns:w16cid="http://schemas.microsoft.com/office/word/2016/wordml/cid" xmlns:w16="http://schemas.microsoft.com/office/word/2018/wordml" xmlns:w16sdtdh="http://schemas.microsoft.com/office/word/2020/wordml/sdtdatahash" xmlns:w16se="http://schemas.microsoft.com/office/word/2015/wordml/symex" xmlns:wpg="http://schemas.microsoft.com/office/word/2010/wordprocessingGroup" xmlns:wpi="http://schemas.microsoft.com/office/word/2010/wordprocessingInk" xmlns:wne="http://schemas.microsoft.com/office/word/2006/wordml" xmlns:wps="http://schemas.microsoft.com/office/word/2010/wordprocessingShape" mc:Ignorable="w14 w15 w16se w16cid w16 w16cex w16sdtdh wp14">
   <w:body>
     <w:sdt>
       <w:sdtPr>
@@ -79,7 +79,6 @@
             <w:dataBinding w:prefixMappings="xmlns:ns0='http://purl.org/dc/elements/1.1/' xmlns:ns1='http://schemas.openxmlformats.org/package/2006/metadata/core-properties' " w:xpath="/ns1:coreProperties[1]/ns0:title[1]" w:storeItemID="{6C3C8BC8-F283-45AE-878A-BAB7291924A1}"/>
             <w:text/>
           </w:sdtPr>
-          <w:sdtEndPr/>
           <w:sdtContent>
             <w:p>
               <w:pPr>
@@ -99,7 +98,15 @@
             <w:t xml:space="preserve"> fielded many questions from vendors on direct certification for School Food Service. Please note that our implementation is </w:t>
           </w:r>
           <w:r>
-            <w:t xml:space="preserve">not just a direct translation of the MARSS codes. Instead, direct certification is a top-level element within the StudentSchoolFoodServiceProgramAssociation resource. This is in the Ed-Fi core spec. </w:t>
+            <w:t xml:space="preserve">not just a direct translation of the MARSS codes. Instead, direct certification is a top-level element within the </w:t>
+          </w:r>
+          <w:proofErr w:type="spellStart"/>
+          <w:r>
+            <w:t>StudentSchoolFoodServiceProgramAssociation</w:t>
+          </w:r>
+          <w:proofErr w:type="spellEnd"/>
+          <w:r>
+            <w:t xml:space="preserve"> resource. This is in the Ed-Fi core spec. </w:t>
           </w:r>
           <w:r>
             <w:t>We</w:t>
@@ -124,23 +131,53 @@
           <w:r>
             <w:t xml:space="preserve">, we refer to the Direct Certification Element </w:t>
           </w:r>
-          <w:hyperlink r:id="rId13" w:history="1">
+          <w:hyperlink r:id="rId13" w:anchor="resource-studentschoolfoodserviceprogramassociation" w:history="1">
             <w:r>
               <w:rPr>
                 <w:rStyle w:val="Hyperlink"/>
               </w:rPr>
-              <w:t>inside the certification scenario</w:t>
+              <w:t>insi</w:t>
+            </w:r>
+            <w:r>
+              <w:rPr>
+                <w:rStyle w:val="Hyperlink"/>
+              </w:rPr>
+              <w:t>d</w:t>
+            </w:r>
+            <w:r>
+              <w:rPr>
+                <w:rStyle w:val="Hyperlink"/>
+              </w:rPr>
+              <w:t>e the certification scenario</w:t>
             </w:r>
           </w:hyperlink>
           <w:r>
-            <w:t xml:space="preserve"> (see the new for 22-23 section), and we have a </w:t>
+            <w:rPr>
+              <w:rStyle w:val="Hyperlink"/>
+            </w:rPr>
+            <w:t>,</w:t>
+          </w:r>
+          <w:r>
+            <w:t xml:space="preserve"> and we have a </w:t>
           </w:r>
           <w:hyperlink r:id="rId14" w:history="1">
             <w:r>
               <w:rPr>
                 <w:rStyle w:val="Hyperlink"/>
               </w:rPr>
-              <w:t>sample JSON file available</w:t>
+              <w:t>sample JSON</w:t>
+            </w:r>
+            <w:r>
+              <w:rPr>
+                <w:rStyle w:val="Hyperlink"/>
+              </w:rPr>
+              <w:t xml:space="preserve"> </w:t>
+            </w:r>
+            <w:r>
+              <w:rPr>
+                <w:rStyle w:val="Hyperlink"/>
+              </w:rPr>
+              <w:t>file available</w:t>
             </w:r>
           </w:hyperlink>
           <w:r>
@@ -272,6 +309,7 @@
                   </w:rPr>
                   <w:t xml:space="preserve">: Details of </w:t>
                 </w:r>
+                <w:proofErr w:type="spellStart"/>
                 <w:r>
                   <w:rPr>
                     <w:b/>
@@ -279,6 +317,7 @@
                   </w:rPr>
                   <w:t>StudentSchoolFoodServiceProgramAssociation</w:t>
                 </w:r>
+                <w:proofErr w:type="spellEnd"/>
               </w:p>
             </w:tc>
           </w:tr>
@@ -302,7 +341,15 @@
               </w:tcPr>
               <w:p>
                 <w:r>
-                  <w:t>Ineligible for free or reduced price meals</w:t>
+                  <w:t xml:space="preserve">Ineligible for free or </w:t>
+                </w:r>
+                <w:proofErr w:type="gramStart"/>
+                <w:r>
+                  <w:t>reduced price</w:t>
+                </w:r>
+                <w:proofErr w:type="gramEnd"/>
+                <w:r>
+                  <w:t xml:space="preserve"> meals</w:t>
                 </w:r>
               </w:p>
             </w:tc>
@@ -324,8 +371,13 @@
                 <w:hideMark/>
               </w:tcPr>
               <w:p>
+                <w:proofErr w:type="spellStart"/>
                 <w:r>
-                  <w:t>economicIndicator = 0</w:t>
+                  <w:t>economicIndicator</w:t>
+                </w:r>
+                <w:proofErr w:type="spellEnd"/>
+                <w:r>
+                  <w:t xml:space="preserve"> = 0</w:t>
                 </w:r>
               </w:p>
             </w:tc>
@@ -398,8 +450,13 @@
                 <w:hideMark/>
               </w:tcPr>
               <w:p>
+                <w:proofErr w:type="spellStart"/>
                 <w:r>
-                  <w:t>economicIndicator = 1</w:t>
+                  <w:t>economicIndicator</w:t>
+                </w:r>
+                <w:proofErr w:type="spellEnd"/>
+                <w:r>
+                  <w:t xml:space="preserve"> = 1</w:t>
                 </w:r>
               </w:p>
             </w:tc>
@@ -421,22 +478,29 @@
                 <w:hideMark/>
               </w:tcPr>
               <w:p>
+                <w:proofErr w:type="spellStart"/>
                 <w:r>
                   <w:t>SchoolFoodServiceProgramService</w:t>
                 </w:r>
                 <w:r>
                   <w:t>Descriptor</w:t>
                 </w:r>
+                <w:proofErr w:type="spellEnd"/>
                 <w:r>
                   <w:t xml:space="preserve"> = 1</w:t>
                 </w:r>
               </w:p>
               <w:p>
+                <w:proofErr w:type="spellStart"/>
                 <w:r>
                   <w:t>DirectCertificat</w:t>
                 </w:r>
                 <w:r>
-                  <w:t>ion = False or NULL</w:t>
+                  <w:t>ion</w:t>
+                </w:r>
+                <w:proofErr w:type="spellEnd"/>
+                <w:r>
+                  <w:t xml:space="preserve"> = False or NULL</w:t>
                 </w:r>
               </w:p>
             </w:tc>
@@ -483,8 +547,13 @@
                 <w:hideMark/>
               </w:tcPr>
               <w:p>
+                <w:proofErr w:type="spellStart"/>
                 <w:r>
-                  <w:t>economicIndicator = 2</w:t>
+                  <w:t>economicIndicator</w:t>
+                </w:r>
+                <w:proofErr w:type="spellEnd"/>
+                <w:r>
+                  <w:t xml:space="preserve"> = 2</w:t>
                 </w:r>
               </w:p>
             </w:tc>
@@ -506,22 +575,29 @@
                 <w:hideMark/>
               </w:tcPr>
               <w:p>
+                <w:proofErr w:type="spellStart"/>
                 <w:r>
                   <w:t>SchoolFoodServiceProgramService</w:t>
                 </w:r>
                 <w:r>
                   <w:t>Descriptor</w:t>
                 </w:r>
+                <w:proofErr w:type="spellEnd"/>
                 <w:r>
                   <w:t xml:space="preserve"> = 2</w:t>
                 </w:r>
               </w:p>
               <w:p>
+                <w:proofErr w:type="spellStart"/>
                 <w:r>
                   <w:t>DirectCertificat</w:t>
                 </w:r>
                 <w:r>
-                  <w:t>ion = False or NULL</w:t>
+                  <w:t>ion</w:t>
+                </w:r>
+                <w:proofErr w:type="spellEnd"/>
+                <w:r>
+                  <w:t xml:space="preserve"> = False or NULL</w:t>
                 </w:r>
               </w:p>
             </w:tc>
@@ -545,8 +621,13 @@
                 <w:hideMark/>
               </w:tcPr>
               <w:p>
+                <w:proofErr w:type="gramStart"/>
                 <w:r>
-                  <w:t>Direct-certified for free meals</w:t>
+                  <w:t>Direct-certified</w:t>
+                </w:r>
+                <w:proofErr w:type="gramEnd"/>
+                <w:r>
+                  <w:t xml:space="preserve"> for free meals</w:t>
                 </w:r>
               </w:p>
             </w:tc>
@@ -568,8 +649,13 @@
                 <w:hideMark/>
               </w:tcPr>
               <w:p>
+                <w:proofErr w:type="spellStart"/>
                 <w:r>
-                  <w:t>economicIndicator = 7</w:t>
+                  <w:t>economicIndicator</w:t>
+                </w:r>
+                <w:proofErr w:type="spellEnd"/>
+                <w:r>
+                  <w:t xml:space="preserve"> = 7</w:t>
                 </w:r>
               </w:p>
             </w:tc>
@@ -591,19 +677,26 @@
                 <w:hideMark/>
               </w:tcPr>
               <w:p>
+                <w:proofErr w:type="spellStart"/>
                 <w:r>
                   <w:t>SchoolFoodServiceProgramService</w:t>
                 </w:r>
                 <w:r>
                   <w:t>Descriptor</w:t>
                 </w:r>
+                <w:proofErr w:type="spellEnd"/>
                 <w:r>
                   <w:t xml:space="preserve"> = 2</w:t>
                 </w:r>
               </w:p>
               <w:p>
+                <w:proofErr w:type="spellStart"/>
                 <w:r>
-                  <w:t>DirectCertification = True</w:t>
+                  <w:t>DirectCertification</w:t>
+                </w:r>
+                <w:proofErr w:type="spellEnd"/>
+                <w:r>
+                  <w:t xml:space="preserve"> = True</w:t>
                 </w:r>
               </w:p>
             </w:tc>
@@ -627,8 +720,13 @@
                 <w:hideMark/>
               </w:tcPr>
               <w:p>
+                <w:proofErr w:type="gramStart"/>
                 <w:r>
-                  <w:t>Direct-certified for reduced price meals</w:t>
+                  <w:t>Direct-certified</w:t>
+                </w:r>
+                <w:proofErr w:type="gramEnd"/>
+                <w:r>
+                  <w:t xml:space="preserve"> for reduced price meals</w:t>
                 </w:r>
               </w:p>
             </w:tc>
@@ -650,8 +748,13 @@
                 <w:hideMark/>
               </w:tcPr>
               <w:p>
+                <w:proofErr w:type="spellStart"/>
                 <w:r>
-                  <w:t>economicIndicator = 8</w:t>
+                  <w:t>economicIndicator</w:t>
+                </w:r>
+                <w:proofErr w:type="spellEnd"/>
+                <w:r>
+                  <w:t xml:space="preserve"> = 8</w:t>
                 </w:r>
               </w:p>
             </w:tc>
@@ -673,19 +776,26 @@
                 <w:hideMark/>
               </w:tcPr>
               <w:p>
+                <w:proofErr w:type="spellStart"/>
                 <w:r>
                   <w:t>SchoolFoodServiceProgramService</w:t>
                 </w:r>
                 <w:r>
                   <w:t>Descriptor</w:t>
                 </w:r>
+                <w:proofErr w:type="spellEnd"/>
                 <w:r>
                   <w:t xml:space="preserve"> = 1</w:t>
                 </w:r>
               </w:p>
               <w:p>
+                <w:proofErr w:type="spellStart"/>
                 <w:r>
-                  <w:t>DirectCertification = True</w:t>
+                  <w:t>DirectCertification</w:t>
+                </w:r>
+                <w:proofErr w:type="spellEnd"/>
+                <w:r>
+                  <w:t xml:space="preserve"> = True</w:t>
                 </w:r>
               </w:p>
             </w:tc>
@@ -694,8 +804,6 @@
         <w:p/>
       </w:sdtContent>
     </w:sdt>
-    <w:bookmarkStart w:id="0" w:name="_GoBack" w:displacedByCustomXml="prev"/>
-    <w:bookmarkEnd w:id="0" w:displacedByCustomXml="prev"/>
     <w:sectPr>
       <w:headerReference w:type="even" r:id="rId15"/>
       <w:headerReference w:type="default" r:id="rId16"/>
@@ -714,7 +822,7 @@
 </file>
 
 <file path=word/endnotes.xml><?xml version="1.0" encoding="utf-8"?>
-<w:endnotes xmlns:wpc="http://schemas.microsoft.com/office/word/2010/wordprocessingCanvas" xmlns:cx="http://schemas.microsoft.com/office/drawing/2014/chartex" xmlns:cx1="http://schemas.microsoft.com/office/drawing/2015/9/8/chartex" xmlns:mc="http://schemas.openxmlformats.org/markup-compatibility/2006" xmlns:o="urn:schemas-microsoft-com:office:office" xmlns:r="http://schemas.openxmlformats.org/officeDocument/2006/relationships" xmlns:m="http://schemas.openxmlformats.org/officeDocument/2006/math" xmlns:v="urn:schemas-microsoft-com:vml" xmlns:wp14="http://schemas.microsoft.com/office/word/2010/wordprocessingDrawing" xmlns:wp="http://schemas.openxmlformats.org/drawingml/2006/wordprocessingDrawing" xmlns:w10="urn:schemas-microsoft-com:office:word" xmlns:w="http://schemas.openxmlformats.org/wordprocessingml/2006/main" xmlns:w14="http://schemas.microsoft.com/office/word/2010/wordml" xmlns:w15="http://schemas.microsoft.com/office/word/2012/wordml" xmlns:w16se="http://schemas.microsoft.com/office/word/2015/wordml/symex" xmlns:wpg="http://schemas.microsoft.com/office/word/2010/wordprocessingGroup" xmlns:wpi="http://schemas.microsoft.com/office/word/2010/wordprocessingInk" xmlns:wne="http://schemas.microsoft.com/office/word/2006/wordml" xmlns:wps="http://schemas.microsoft.com/office/word/2010/wordprocessingShape" mc:Ignorable="w14 w15 w16se wp14">
+<w:endnotes xmlns:wpc="http://schemas.microsoft.com/office/word/2010/wordprocessingCanvas" xmlns:cx="http://schemas.microsoft.com/office/drawing/2014/chartex" xmlns:cx1="http://schemas.microsoft.com/office/drawing/2015/9/8/chartex" xmlns:cx2="http://schemas.microsoft.com/office/drawing/2015/10/21/chartex" xmlns:cx3="http://schemas.microsoft.com/office/drawing/2016/5/9/chartex" xmlns:cx4="http://schemas.microsoft.com/office/drawing/2016/5/10/chartex" xmlns:cx5="http://schemas.microsoft.com/office/drawing/2016/5/11/chartex" xmlns:cx6="http://schemas.microsoft.com/office/drawing/2016/5/12/chartex" xmlns:cx7="http://schemas.microsoft.com/office/drawing/2016/5/13/chartex" xmlns:cx8="http://schemas.microsoft.com/office/drawing/2016/5/14/chartex" xmlns:mc="http://schemas.openxmlformats.org/markup-compatibility/2006" xmlns:aink="http://schemas.microsoft.com/office/drawing/2016/ink" xmlns:am3d="http://schemas.microsoft.com/office/drawing/2017/model3d" xmlns:o="urn:schemas-microsoft-com:office:office" xmlns:oel="http://schemas.microsoft.com/office/2019/extlst" xmlns:r="http://schemas.openxmlformats.org/officeDocument/2006/relationships" xmlns:m="http://schemas.openxmlformats.org/officeDocument/2006/math" xmlns:v="urn:schemas-microsoft-com:vml" xmlns:wp14="http://schemas.microsoft.com/office/word/2010/wordprocessingDrawing" xmlns:wp="http://schemas.openxmlformats.org/drawingml/2006/wordprocessingDrawing" xmlns:w10="urn:schemas-microsoft-com:office:word" xmlns:w="http://schemas.openxmlformats.org/wordprocessingml/2006/main" xmlns:w14="http://schemas.microsoft.com/office/word/2010/wordml" xmlns:w15="http://schemas.microsoft.com/office/word/2012/wordml" xmlns:w16cex="http://schemas.microsoft.com/office/word/2018/wordml/cex" xmlns:w16cid="http://schemas.microsoft.com/office/word/2016/wordml/cid" xmlns:w16="http://schemas.microsoft.com/office/word/2018/wordml" xmlns:w16sdtdh="http://schemas.microsoft.com/office/word/2020/wordml/sdtdatahash" xmlns:w16se="http://schemas.microsoft.com/office/word/2015/wordml/symex" xmlns:wpg="http://schemas.microsoft.com/office/word/2010/wordprocessingGroup" xmlns:wpi="http://schemas.microsoft.com/office/word/2010/wordprocessingInk" xmlns:wne="http://schemas.microsoft.com/office/word/2006/wordml" xmlns:wps="http://schemas.microsoft.com/office/word/2010/wordprocessingShape" mc:Ignorable="w14 w15 w16se w16cid w16 w16cex w16sdtdh wp14">
   <w:endnote w:type="separator" w:id="-1">
     <w:p>
       <w:r>
@@ -733,7 +841,7 @@
 </file>
 
 <file path=word/footer1.xml><?xml version="1.0" encoding="utf-8"?>
-<w:ftr xmlns:wpc="http://schemas.microsoft.com/office/word/2010/wordprocessingCanvas" xmlns:cx="http://schemas.microsoft.com/office/drawing/2014/chartex" xmlns:cx1="http://schemas.microsoft.com/office/drawing/2015/9/8/chartex" xmlns:mc="http://schemas.openxmlformats.org/markup-compatibility/2006" xmlns:o="urn:schemas-microsoft-com:office:office" xmlns:r="http://schemas.openxmlformats.org/officeDocument/2006/relationships" xmlns:m="http://schemas.openxmlformats.org/officeDocument/2006/math" xmlns:v="urn:schemas-microsoft-com:vml" xmlns:wp14="http://schemas.microsoft.com/office/word/2010/wordprocessingDrawing" xmlns:wp="http://schemas.openxmlformats.org/drawingml/2006/wordprocessingDrawing" xmlns:w10="urn:schemas-microsoft-com:office:word" xmlns:w="http://schemas.openxmlformats.org/wordprocessingml/2006/main" xmlns:w14="http://schemas.microsoft.com/office/word/2010/wordml" xmlns:w15="http://schemas.microsoft.com/office/word/2012/wordml" xmlns:w16se="http://schemas.microsoft.com/office/word/2015/wordml/symex" xmlns:wpg="http://schemas.microsoft.com/office/word/2010/wordprocessingGroup" xmlns:wpi="http://schemas.microsoft.com/office/word/2010/wordprocessingInk" xmlns:wne="http://schemas.microsoft.com/office/word/2006/wordml" xmlns:wps="http://schemas.microsoft.com/office/word/2010/wordprocessingShape" mc:Ignorable="w14 w15 w16se wp14">
+<w:ftr xmlns:wpc="http://schemas.microsoft.com/office/word/2010/wordprocessingCanvas" xmlns:cx="http://schemas.microsoft.com/office/drawing/2014/chartex" xmlns:cx1="http://schemas.microsoft.com/office/drawing/2015/9/8/chartex" xmlns:cx2="http://schemas.microsoft.com/office/drawing/2015/10/21/chartex" xmlns:cx3="http://schemas.microsoft.com/office/drawing/2016/5/9/chartex" xmlns:cx4="http://schemas.microsoft.com/office/drawing/2016/5/10/chartex" xmlns:cx5="http://schemas.microsoft.com/office/drawing/2016/5/11/chartex" xmlns:cx6="http://schemas.microsoft.com/office/drawing/2016/5/12/chartex" xmlns:cx7="http://schemas.microsoft.com/office/drawing/2016/5/13/chartex" xmlns:cx8="http://schemas.microsoft.com/office/drawing/2016/5/14/chartex" xmlns:mc="http://schemas.openxmlformats.org/markup-compatibility/2006" xmlns:aink="http://schemas.microsoft.com/office/drawing/2016/ink" xmlns:am3d="http://schemas.microsoft.com/office/drawing/2017/model3d" xmlns:o="urn:schemas-microsoft-com:office:office" xmlns:oel="http://schemas.microsoft.com/office/2019/extlst" xmlns:r="http://schemas.openxmlformats.org/officeDocument/2006/relationships" xmlns:m="http://schemas.openxmlformats.org/officeDocument/2006/math" xmlns:v="urn:schemas-microsoft-com:vml" xmlns:wp14="http://schemas.microsoft.com/office/word/2010/wordprocessingDrawing" xmlns:wp="http://schemas.openxmlformats.org/drawingml/2006/wordprocessingDrawing" xmlns:w10="urn:schemas-microsoft-com:office:word" xmlns:w="http://schemas.openxmlformats.org/wordprocessingml/2006/main" xmlns:w14="http://schemas.microsoft.com/office/word/2010/wordml" xmlns:w15="http://schemas.microsoft.com/office/word/2012/wordml" xmlns:w16cex="http://schemas.microsoft.com/office/word/2018/wordml/cex" xmlns:w16cid="http://schemas.microsoft.com/office/word/2016/wordml/cid" xmlns:w16="http://schemas.microsoft.com/office/word/2018/wordml" xmlns:w16sdtdh="http://schemas.microsoft.com/office/word/2020/wordml/sdtdatahash" xmlns:w16se="http://schemas.microsoft.com/office/word/2015/wordml/symex" xmlns:wpg="http://schemas.microsoft.com/office/word/2010/wordprocessingGroup" xmlns:wpi="http://schemas.microsoft.com/office/word/2010/wordprocessingInk" xmlns:wne="http://schemas.microsoft.com/office/word/2006/wordml" xmlns:wps="http://schemas.microsoft.com/office/word/2010/wordprocessingShape" mc:Ignorable="w14 w15 w16se w16cid w16 w16cex w16sdtdh wp14">
   <w:p>
     <w:pPr>
       <w:pStyle w:val="Footer"/>
@@ -743,7 +851,7 @@
 </file>
 
 <file path=word/footer2.xml><?xml version="1.0" encoding="utf-8"?>
-<w:ftr xmlns:wpc="http://schemas.microsoft.com/office/word/2010/wordprocessingCanvas" xmlns:cx="http://schemas.microsoft.com/office/drawing/2014/chartex" xmlns:cx1="http://schemas.microsoft.com/office/drawing/2015/9/8/chartex" xmlns:mc="http://schemas.openxmlformats.org/markup-compatibility/2006" xmlns:o="urn:schemas-microsoft-com:office:office" xmlns:r="http://schemas.openxmlformats.org/officeDocument/2006/relationships" xmlns:m="http://schemas.openxmlformats.org/officeDocument/2006/math" xmlns:v="urn:schemas-microsoft-com:vml" xmlns:wp14="http://schemas.microsoft.com/office/word/2010/wordprocessingDrawing" xmlns:wp="http://schemas.openxmlformats.org/drawingml/2006/wordprocessingDrawing" xmlns:w10="urn:schemas-microsoft-com:office:word" xmlns:w="http://schemas.openxmlformats.org/wordprocessingml/2006/main" xmlns:w14="http://schemas.microsoft.com/office/word/2010/wordml" xmlns:w15="http://schemas.microsoft.com/office/word/2012/wordml" xmlns:w16se="http://schemas.microsoft.com/office/word/2015/wordml/symex" xmlns:wpg="http://schemas.microsoft.com/office/word/2010/wordprocessingGroup" xmlns:wpi="http://schemas.microsoft.com/office/word/2010/wordprocessingInk" xmlns:wne="http://schemas.microsoft.com/office/word/2006/wordml" xmlns:wps="http://schemas.microsoft.com/office/word/2010/wordprocessingShape" mc:Ignorable="w14 w15 w16se wp14">
+<w:ftr xmlns:wpc="http://schemas.microsoft.com/office/word/2010/wordprocessingCanvas" xmlns:cx="http://schemas.microsoft.com/office/drawing/2014/chartex" xmlns:cx1="http://schemas.microsoft.com/office/drawing/2015/9/8/chartex" xmlns:cx2="http://schemas.microsoft.com/office/drawing/2015/10/21/chartex" xmlns:cx3="http://schemas.microsoft.com/office/drawing/2016/5/9/chartex" xmlns:cx4="http://schemas.microsoft.com/office/drawing/2016/5/10/chartex" xmlns:cx5="http://schemas.microsoft.com/office/drawing/2016/5/11/chartex" xmlns:cx6="http://schemas.microsoft.com/office/drawing/2016/5/12/chartex" xmlns:cx7="http://schemas.microsoft.com/office/drawing/2016/5/13/chartex" xmlns:cx8="http://schemas.microsoft.com/office/drawing/2016/5/14/chartex" xmlns:mc="http://schemas.openxmlformats.org/markup-compatibility/2006" xmlns:aink="http://schemas.microsoft.com/office/drawing/2016/ink" xmlns:am3d="http://schemas.microsoft.com/office/drawing/2017/model3d" xmlns:o="urn:schemas-microsoft-com:office:office" xmlns:oel="http://schemas.microsoft.com/office/2019/extlst" xmlns:r="http://schemas.openxmlformats.org/officeDocument/2006/relationships" xmlns:m="http://schemas.openxmlformats.org/officeDocument/2006/math" xmlns:v="urn:schemas-microsoft-com:vml" xmlns:wp14="http://schemas.microsoft.com/office/word/2010/wordprocessingDrawing" xmlns:wp="http://schemas.openxmlformats.org/drawingml/2006/wordprocessingDrawing" xmlns:w10="urn:schemas-microsoft-com:office:word" xmlns:w="http://schemas.openxmlformats.org/wordprocessingml/2006/main" xmlns:w14="http://schemas.microsoft.com/office/word/2010/wordml" xmlns:w15="http://schemas.microsoft.com/office/word/2012/wordml" xmlns:w16cex="http://schemas.microsoft.com/office/word/2018/wordml/cex" xmlns:w16cid="http://schemas.microsoft.com/office/word/2016/wordml/cid" xmlns:w16="http://schemas.microsoft.com/office/word/2018/wordml" xmlns:w16sdtdh="http://schemas.microsoft.com/office/word/2020/wordml/sdtdatahash" xmlns:w16se="http://schemas.microsoft.com/office/word/2015/wordml/symex" xmlns:wpg="http://schemas.microsoft.com/office/word/2010/wordprocessingGroup" xmlns:wpi="http://schemas.microsoft.com/office/word/2010/wordprocessingInk" xmlns:wne="http://schemas.microsoft.com/office/word/2006/wordml" xmlns:wps="http://schemas.microsoft.com/office/word/2010/wordprocessingShape" mc:Ignorable="w14 w15 w16se w16cid w16 w16cex w16sdtdh wp14">
   <w:p>
     <w:pPr>
       <w:pStyle w:val="Footer"/>
@@ -756,7 +864,6 @@
         <w:dataBinding w:prefixMappings="xmlns:ns0='http://purl.org/dc/elements/1.1/' xmlns:ns1='http://schemas.openxmlformats.org/package/2006/metadata/core-properties' " w:xpath="/ns1:coreProperties[1]/ns0:title[1]" w:storeItemID="{6C3C8BC8-F283-45AE-878A-BAB7291924A1}"/>
         <w:text/>
       </w:sdtPr>
-      <w:sdtEndPr/>
       <w:sdtContent>
         <w:r>
           <w:t>MARSS Translation Logic for School Food Service</w:t>
@@ -792,7 +899,7 @@
 </file>
 
 <file path=word/footer3.xml><?xml version="1.0" encoding="utf-8"?>
-<w:ftr xmlns:wpc="http://schemas.microsoft.com/office/word/2010/wordprocessingCanvas" xmlns:cx="http://schemas.microsoft.com/office/drawing/2014/chartex" xmlns:cx1="http://schemas.microsoft.com/office/drawing/2015/9/8/chartex" xmlns:mc="http://schemas.openxmlformats.org/markup-compatibility/2006" xmlns:o="urn:schemas-microsoft-com:office:office" xmlns:r="http://schemas.openxmlformats.org/officeDocument/2006/relationships" xmlns:m="http://schemas.openxmlformats.org/officeDocument/2006/math" xmlns:v="urn:schemas-microsoft-com:vml" xmlns:wp14="http://schemas.microsoft.com/office/word/2010/wordprocessingDrawing" xmlns:wp="http://schemas.openxmlformats.org/drawingml/2006/wordprocessingDrawing" xmlns:w10="urn:schemas-microsoft-com:office:word" xmlns:w="http://schemas.openxmlformats.org/wordprocessingml/2006/main" xmlns:w14="http://schemas.microsoft.com/office/word/2010/wordml" xmlns:w15="http://schemas.microsoft.com/office/word/2012/wordml" xmlns:w16se="http://schemas.microsoft.com/office/word/2015/wordml/symex" xmlns:wpg="http://schemas.microsoft.com/office/word/2010/wordprocessingGroup" xmlns:wpi="http://schemas.microsoft.com/office/word/2010/wordprocessingInk" xmlns:wne="http://schemas.microsoft.com/office/word/2006/wordml" xmlns:wps="http://schemas.microsoft.com/office/word/2010/wordprocessingShape" mc:Ignorable="w14 w15 w16se wp14">
+<w:ftr xmlns:wpc="http://schemas.microsoft.com/office/word/2010/wordprocessingCanvas" xmlns:cx="http://schemas.microsoft.com/office/drawing/2014/chartex" xmlns:cx1="http://schemas.microsoft.com/office/drawing/2015/9/8/chartex" xmlns:cx2="http://schemas.microsoft.com/office/drawing/2015/10/21/chartex" xmlns:cx3="http://schemas.microsoft.com/office/drawing/2016/5/9/chartex" xmlns:cx4="http://schemas.microsoft.com/office/drawing/2016/5/10/chartex" xmlns:cx5="http://schemas.microsoft.com/office/drawing/2016/5/11/chartex" xmlns:cx6="http://schemas.microsoft.com/office/drawing/2016/5/12/chartex" xmlns:cx7="http://schemas.microsoft.com/office/drawing/2016/5/13/chartex" xmlns:cx8="http://schemas.microsoft.com/office/drawing/2016/5/14/chartex" xmlns:mc="http://schemas.openxmlformats.org/markup-compatibility/2006" xmlns:aink="http://schemas.microsoft.com/office/drawing/2016/ink" xmlns:am3d="http://schemas.microsoft.com/office/drawing/2017/model3d" xmlns:o="urn:schemas-microsoft-com:office:office" xmlns:oel="http://schemas.microsoft.com/office/2019/extlst" xmlns:r="http://schemas.openxmlformats.org/officeDocument/2006/relationships" xmlns:m="http://schemas.openxmlformats.org/officeDocument/2006/math" xmlns:v="urn:schemas-microsoft-com:vml" xmlns:wp14="http://schemas.microsoft.com/office/word/2010/wordprocessingDrawing" xmlns:wp="http://schemas.openxmlformats.org/drawingml/2006/wordprocessingDrawing" xmlns:w10="urn:schemas-microsoft-com:office:word" xmlns:w="http://schemas.openxmlformats.org/wordprocessingml/2006/main" xmlns:w14="http://schemas.microsoft.com/office/word/2010/wordml" xmlns:w15="http://schemas.microsoft.com/office/word/2012/wordml" xmlns:w16cex="http://schemas.microsoft.com/office/word/2018/wordml/cex" xmlns:w16cid="http://schemas.microsoft.com/office/word/2016/wordml/cid" xmlns:w16="http://schemas.microsoft.com/office/word/2018/wordml" xmlns:w16sdtdh="http://schemas.microsoft.com/office/word/2020/wordml/sdtdatahash" xmlns:w16se="http://schemas.microsoft.com/office/word/2015/wordml/symex" xmlns:wpg="http://schemas.microsoft.com/office/word/2010/wordprocessingGroup" xmlns:wpi="http://schemas.microsoft.com/office/word/2010/wordprocessingInk" xmlns:wne="http://schemas.microsoft.com/office/word/2006/wordml" xmlns:wps="http://schemas.microsoft.com/office/word/2010/wordprocessingShape" mc:Ignorable="w14 w15 w16se w16cid w16 w16cex w16sdtdh wp14">
   <w:p>
     <w:pPr>
       <w:pStyle w:val="Footer"/>
@@ -829,7 +936,7 @@
 </file>
 
 <file path=word/footnotes.xml><?xml version="1.0" encoding="utf-8"?>
-<w:footnotes xmlns:wpc="http://schemas.microsoft.com/office/word/2010/wordprocessingCanvas" xmlns:cx="http://schemas.microsoft.com/office/drawing/2014/chartex" xmlns:cx1="http://schemas.microsoft.com/office/drawing/2015/9/8/chartex" xmlns:mc="http://schemas.openxmlformats.org/markup-compatibility/2006" xmlns:o="urn:schemas-microsoft-com:office:office" xmlns:r="http://schemas.openxmlformats.org/officeDocument/2006/relationships" xmlns:m="http://schemas.openxmlformats.org/officeDocument/2006/math" xmlns:v="urn:schemas-microsoft-com:vml" xmlns:wp14="http://schemas.microsoft.com/office/word/2010/wordprocessingDrawing" xmlns:wp="http://schemas.openxmlformats.org/drawingml/2006/wordprocessingDrawing" xmlns:w10="urn:schemas-microsoft-com:office:word" xmlns:w="http://schemas.openxmlformats.org/wordprocessingml/2006/main" xmlns:w14="http://schemas.microsoft.com/office/word/2010/wordml" xmlns:w15="http://schemas.microsoft.com/office/word/2012/wordml" xmlns:w16se="http://schemas.microsoft.com/office/word/2015/wordml/symex" xmlns:wpg="http://schemas.microsoft.com/office/word/2010/wordprocessingGroup" xmlns:wpi="http://schemas.microsoft.com/office/word/2010/wordprocessingInk" xmlns:wne="http://schemas.microsoft.com/office/word/2006/wordml" xmlns:wps="http://schemas.microsoft.com/office/word/2010/wordprocessingShape" mc:Ignorable="w14 w15 w16se wp14">
+<w:footnotes xmlns:wpc="http://schemas.microsoft.com/office/word/2010/wordprocessingCanvas" xmlns:cx="http://schemas.microsoft.com/office/drawing/2014/chartex" xmlns:cx1="http://schemas.microsoft.com/office/drawing/2015/9/8/chartex" xmlns:cx2="http://schemas.microsoft.com/office/drawing/2015/10/21/chartex" xmlns:cx3="http://schemas.microsoft.com/office/drawing/2016/5/9/chartex" xmlns:cx4="http://schemas.microsoft.com/office/drawing/2016/5/10/chartex" xmlns:cx5="http://schemas.microsoft.com/office/drawing/2016/5/11/chartex" xmlns:cx6="http://schemas.microsoft.com/office/drawing/2016/5/12/chartex" xmlns:cx7="http://schemas.microsoft.com/office/drawing/2016/5/13/chartex" xmlns:cx8="http://schemas.microsoft.com/office/drawing/2016/5/14/chartex" xmlns:mc="http://schemas.openxmlformats.org/markup-compatibility/2006" xmlns:aink="http://schemas.microsoft.com/office/drawing/2016/ink" xmlns:am3d="http://schemas.microsoft.com/office/drawing/2017/model3d" xmlns:o="urn:schemas-microsoft-com:office:office" xmlns:oel="http://schemas.microsoft.com/office/2019/extlst" xmlns:r="http://schemas.openxmlformats.org/officeDocument/2006/relationships" xmlns:m="http://schemas.openxmlformats.org/officeDocument/2006/math" xmlns:v="urn:schemas-microsoft-com:vml" xmlns:wp14="http://schemas.microsoft.com/office/word/2010/wordprocessingDrawing" xmlns:wp="http://schemas.openxmlformats.org/drawingml/2006/wordprocessingDrawing" xmlns:w10="urn:schemas-microsoft-com:office:word" xmlns:w="http://schemas.openxmlformats.org/wordprocessingml/2006/main" xmlns:w14="http://schemas.microsoft.com/office/word/2010/wordml" xmlns:w15="http://schemas.microsoft.com/office/word/2012/wordml" xmlns:w16cex="http://schemas.microsoft.com/office/word/2018/wordml/cex" xmlns:w16cid="http://schemas.microsoft.com/office/word/2016/wordml/cid" xmlns:w16="http://schemas.microsoft.com/office/word/2018/wordml" xmlns:w16sdtdh="http://schemas.microsoft.com/office/word/2020/wordml/sdtdatahash" xmlns:w16se="http://schemas.microsoft.com/office/word/2015/wordml/symex" xmlns:wpg="http://schemas.microsoft.com/office/word/2010/wordprocessingGroup" xmlns:wpi="http://schemas.microsoft.com/office/word/2010/wordprocessingInk" xmlns:wne="http://schemas.microsoft.com/office/word/2006/wordml" xmlns:wps="http://schemas.microsoft.com/office/word/2010/wordprocessingShape" mc:Ignorable="w14 w15 w16se w16cid w16 w16cex w16sdtdh wp14">
   <w:footnote w:type="separator" w:id="-1">
     <w:p>
       <w:r>
@@ -848,7 +955,7 @@
 </file>
 
 <file path=word/header1.xml><?xml version="1.0" encoding="utf-8"?>
-<w:hdr xmlns:wpc="http://schemas.microsoft.com/office/word/2010/wordprocessingCanvas" xmlns:cx="http://schemas.microsoft.com/office/drawing/2014/chartex" xmlns:cx1="http://schemas.microsoft.com/office/drawing/2015/9/8/chartex" xmlns:mc="http://schemas.openxmlformats.org/markup-compatibility/2006" xmlns:o="urn:schemas-microsoft-com:office:office" xmlns:r="http://schemas.openxmlformats.org/officeDocument/2006/relationships" xmlns:m="http://schemas.openxmlformats.org/officeDocument/2006/math" xmlns:v="urn:schemas-microsoft-com:vml" xmlns:wp14="http://schemas.microsoft.com/office/word/2010/wordprocessingDrawing" xmlns:wp="http://schemas.openxmlformats.org/drawingml/2006/wordprocessingDrawing" xmlns:w10="urn:schemas-microsoft-com:office:word" xmlns:w="http://schemas.openxmlformats.org/wordprocessingml/2006/main" xmlns:w14="http://schemas.microsoft.com/office/word/2010/wordml" xmlns:w15="http://schemas.microsoft.com/office/word/2012/wordml" xmlns:w16se="http://schemas.microsoft.com/office/word/2015/wordml/symex" xmlns:wpg="http://schemas.microsoft.com/office/word/2010/wordprocessingGroup" xmlns:wpi="http://schemas.microsoft.com/office/word/2010/wordprocessingInk" xmlns:wne="http://schemas.microsoft.com/office/word/2006/wordml" xmlns:wps="http://schemas.microsoft.com/office/word/2010/wordprocessingShape" mc:Ignorable="w14 w15 w16se wp14">
+<w:hdr xmlns:wpc="http://schemas.microsoft.com/office/word/2010/wordprocessingCanvas" xmlns:cx="http://schemas.microsoft.com/office/drawing/2014/chartex" xmlns:cx1="http://schemas.microsoft.com/office/drawing/2015/9/8/chartex" xmlns:cx2="http://schemas.microsoft.com/office/drawing/2015/10/21/chartex" xmlns:cx3="http://schemas.microsoft.com/office/drawing/2016/5/9/chartex" xmlns:cx4="http://schemas.microsoft.com/office/drawing/2016/5/10/chartex" xmlns:cx5="http://schemas.microsoft.com/office/drawing/2016/5/11/chartex" xmlns:cx6="http://schemas.microsoft.com/office/drawing/2016/5/12/chartex" xmlns:cx7="http://schemas.microsoft.com/office/drawing/2016/5/13/chartex" xmlns:cx8="http://schemas.microsoft.com/office/drawing/2016/5/14/chartex" xmlns:mc="http://schemas.openxmlformats.org/markup-compatibility/2006" xmlns:aink="http://schemas.microsoft.com/office/drawing/2016/ink" xmlns:am3d="http://schemas.microsoft.com/office/drawing/2017/model3d" xmlns:o="urn:schemas-microsoft-com:office:office" xmlns:oel="http://schemas.microsoft.com/office/2019/extlst" xmlns:r="http://schemas.openxmlformats.org/officeDocument/2006/relationships" xmlns:m="http://schemas.openxmlformats.org/officeDocument/2006/math" xmlns:v="urn:schemas-microsoft-com:vml" xmlns:wp14="http://schemas.microsoft.com/office/word/2010/wordprocessingDrawing" xmlns:wp="http://schemas.openxmlformats.org/drawingml/2006/wordprocessingDrawing" xmlns:w10="urn:schemas-microsoft-com:office:word" xmlns:w="http://schemas.openxmlformats.org/wordprocessingml/2006/main" xmlns:w14="http://schemas.microsoft.com/office/word/2010/wordml" xmlns:w15="http://schemas.microsoft.com/office/word/2012/wordml" xmlns:w16cex="http://schemas.microsoft.com/office/word/2018/wordml/cex" xmlns:w16cid="http://schemas.microsoft.com/office/word/2016/wordml/cid" xmlns:w16="http://schemas.microsoft.com/office/word/2018/wordml" xmlns:w16sdtdh="http://schemas.microsoft.com/office/word/2020/wordml/sdtdatahash" xmlns:w16se="http://schemas.microsoft.com/office/word/2015/wordml/symex" xmlns:wpg="http://schemas.microsoft.com/office/word/2010/wordprocessingGroup" xmlns:wpi="http://schemas.microsoft.com/office/word/2010/wordprocessingInk" xmlns:wne="http://schemas.microsoft.com/office/word/2006/wordml" xmlns:wps="http://schemas.microsoft.com/office/word/2010/wordprocessingShape" mc:Ignorable="w14 w15 w16se w16cid w16 w16cex w16sdtdh wp14">
   <w:p>
     <w:pPr>
       <w:pStyle w:val="Header"/>
@@ -858,7 +965,7 @@
 </file>
 
 <file path=word/header2.xml><?xml version="1.0" encoding="utf-8"?>
-<w:hdr xmlns:wpc="http://schemas.microsoft.com/office/word/2010/wordprocessingCanvas" xmlns:cx="http://schemas.microsoft.com/office/drawing/2014/chartex" xmlns:cx1="http://schemas.microsoft.com/office/drawing/2015/9/8/chartex" xmlns:mc="http://schemas.openxmlformats.org/markup-compatibility/2006" xmlns:o="urn:schemas-microsoft-com:office:office" xmlns:r="http://schemas.openxmlformats.org/officeDocument/2006/relationships" xmlns:m="http://schemas.openxmlformats.org/officeDocument/2006/math" xmlns:v="urn:schemas-microsoft-com:vml" xmlns:wp14="http://schemas.microsoft.com/office/word/2010/wordprocessingDrawing" xmlns:wp="http://schemas.openxmlformats.org/drawingml/2006/wordprocessingDrawing" xmlns:w10="urn:schemas-microsoft-com:office:word" xmlns:w="http://schemas.openxmlformats.org/wordprocessingml/2006/main" xmlns:w14="http://schemas.microsoft.com/office/word/2010/wordml" xmlns:w15="http://schemas.microsoft.com/office/word/2012/wordml" xmlns:w16se="http://schemas.microsoft.com/office/word/2015/wordml/symex" xmlns:wpg="http://schemas.microsoft.com/office/word/2010/wordprocessingGroup" xmlns:wpi="http://schemas.microsoft.com/office/word/2010/wordprocessingInk" xmlns:wne="http://schemas.microsoft.com/office/word/2006/wordml" xmlns:wps="http://schemas.microsoft.com/office/word/2010/wordprocessingShape" mc:Ignorable="w14 w15 w16se wp14">
+<w:hdr xmlns:wpc="http://schemas.microsoft.com/office/word/2010/wordprocessingCanvas" xmlns:cx="http://schemas.microsoft.com/office/drawing/2014/chartex" xmlns:cx1="http://schemas.microsoft.com/office/drawing/2015/9/8/chartex" xmlns:cx2="http://schemas.microsoft.com/office/drawing/2015/10/21/chartex" xmlns:cx3="http://schemas.microsoft.com/office/drawing/2016/5/9/chartex" xmlns:cx4="http://schemas.microsoft.com/office/drawing/2016/5/10/chartex" xmlns:cx5="http://schemas.microsoft.com/office/drawing/2016/5/11/chartex" xmlns:cx6="http://schemas.microsoft.com/office/drawing/2016/5/12/chartex" xmlns:cx7="http://schemas.microsoft.com/office/drawing/2016/5/13/chartex" xmlns:cx8="http://schemas.microsoft.com/office/drawing/2016/5/14/chartex" xmlns:mc="http://schemas.openxmlformats.org/markup-compatibility/2006" xmlns:aink="http://schemas.microsoft.com/office/drawing/2016/ink" xmlns:am3d="http://schemas.microsoft.com/office/drawing/2017/model3d" xmlns:o="urn:schemas-microsoft-com:office:office" xmlns:oel="http://schemas.microsoft.com/office/2019/extlst" xmlns:r="http://schemas.openxmlformats.org/officeDocument/2006/relationships" xmlns:m="http://schemas.openxmlformats.org/officeDocument/2006/math" xmlns:v="urn:schemas-microsoft-com:vml" xmlns:wp14="http://schemas.microsoft.com/office/word/2010/wordprocessingDrawing" xmlns:wp="http://schemas.openxmlformats.org/drawingml/2006/wordprocessingDrawing" xmlns:w10="urn:schemas-microsoft-com:office:word" xmlns:w="http://schemas.openxmlformats.org/wordprocessingml/2006/main" xmlns:w14="http://schemas.microsoft.com/office/word/2010/wordml" xmlns:w15="http://schemas.microsoft.com/office/word/2012/wordml" xmlns:w16cex="http://schemas.microsoft.com/office/word/2018/wordml/cex" xmlns:w16cid="http://schemas.microsoft.com/office/word/2016/wordml/cid" xmlns:w16="http://schemas.microsoft.com/office/word/2018/wordml" xmlns:w16sdtdh="http://schemas.microsoft.com/office/word/2020/wordml/sdtdatahash" xmlns:w16se="http://schemas.microsoft.com/office/word/2015/wordml/symex" xmlns:wpg="http://schemas.microsoft.com/office/word/2010/wordprocessingGroup" xmlns:wpi="http://schemas.microsoft.com/office/word/2010/wordprocessingInk" xmlns:wne="http://schemas.microsoft.com/office/word/2006/wordml" xmlns:wps="http://schemas.microsoft.com/office/word/2010/wordprocessingShape" mc:Ignorable="w14 w15 w16se w16cid w16 w16cex w16sdtdh wp14">
   <w:p>
     <w:pPr>
       <w:pStyle w:val="Header"/>
@@ -868,7 +975,7 @@
 </file>
 
 <file path=word/header3.xml><?xml version="1.0" encoding="utf-8"?>
-<w:hdr xmlns:wpc="http://schemas.microsoft.com/office/word/2010/wordprocessingCanvas" xmlns:cx="http://schemas.microsoft.com/office/drawing/2014/chartex" xmlns:cx1="http://schemas.microsoft.com/office/drawing/2015/9/8/chartex" xmlns:mc="http://schemas.openxmlformats.org/markup-compatibility/2006" xmlns:o="urn:schemas-microsoft-com:office:office" xmlns:r="http://schemas.openxmlformats.org/officeDocument/2006/relationships" xmlns:m="http://schemas.openxmlformats.org/officeDocument/2006/math" xmlns:v="urn:schemas-microsoft-com:vml" xmlns:wp14="http://schemas.microsoft.com/office/word/2010/wordprocessingDrawing" xmlns:wp="http://schemas.openxmlformats.org/drawingml/2006/wordprocessingDrawing" xmlns:w10="urn:schemas-microsoft-com:office:word" xmlns:w="http://schemas.openxmlformats.org/wordprocessingml/2006/main" xmlns:w14="http://schemas.microsoft.com/office/word/2010/wordml" xmlns:w15="http://schemas.microsoft.com/office/word/2012/wordml" xmlns:w16se="http://schemas.microsoft.com/office/word/2015/wordml/symex" xmlns:wpg="http://schemas.microsoft.com/office/word/2010/wordprocessingGroup" xmlns:wpi="http://schemas.microsoft.com/office/word/2010/wordprocessingInk" xmlns:wne="http://schemas.microsoft.com/office/word/2006/wordml" xmlns:wps="http://schemas.microsoft.com/office/word/2010/wordprocessingShape" mc:Ignorable="w14 w15 w16se wp14">
+<w:hdr xmlns:wpc="http://schemas.microsoft.com/office/word/2010/wordprocessingCanvas" xmlns:cx="http://schemas.microsoft.com/office/drawing/2014/chartex" xmlns:cx1="http://schemas.microsoft.com/office/drawing/2015/9/8/chartex" xmlns:cx2="http://schemas.microsoft.com/office/drawing/2015/10/21/chartex" xmlns:cx3="http://schemas.microsoft.com/office/drawing/2016/5/9/chartex" xmlns:cx4="http://schemas.microsoft.com/office/drawing/2016/5/10/chartex" xmlns:cx5="http://schemas.microsoft.com/office/drawing/2016/5/11/chartex" xmlns:cx6="http://schemas.microsoft.com/office/drawing/2016/5/12/chartex" xmlns:cx7="http://schemas.microsoft.com/office/drawing/2016/5/13/chartex" xmlns:cx8="http://schemas.microsoft.com/office/drawing/2016/5/14/chartex" xmlns:mc="http://schemas.openxmlformats.org/markup-compatibility/2006" xmlns:aink="http://schemas.microsoft.com/office/drawing/2016/ink" xmlns:am3d="http://schemas.microsoft.com/office/drawing/2017/model3d" xmlns:o="urn:schemas-microsoft-com:office:office" xmlns:oel="http://schemas.microsoft.com/office/2019/extlst" xmlns:r="http://schemas.openxmlformats.org/officeDocument/2006/relationships" xmlns:m="http://schemas.openxmlformats.org/officeDocument/2006/math" xmlns:v="urn:schemas-microsoft-com:vml" xmlns:wp14="http://schemas.microsoft.com/office/word/2010/wordprocessingDrawing" xmlns:wp="http://schemas.openxmlformats.org/drawingml/2006/wordprocessingDrawing" xmlns:w10="urn:schemas-microsoft-com:office:word" xmlns:w="http://schemas.openxmlformats.org/wordprocessingml/2006/main" xmlns:w14="http://schemas.microsoft.com/office/word/2010/wordml" xmlns:w15="http://schemas.microsoft.com/office/word/2012/wordml" xmlns:w16cex="http://schemas.microsoft.com/office/word/2018/wordml/cex" xmlns:w16cid="http://schemas.microsoft.com/office/word/2016/wordml/cid" xmlns:w16="http://schemas.microsoft.com/office/word/2018/wordml" xmlns:w16sdtdh="http://schemas.microsoft.com/office/word/2020/wordml/sdtdatahash" xmlns:w16se="http://schemas.microsoft.com/office/word/2015/wordml/symex" xmlns:wpg="http://schemas.microsoft.com/office/word/2010/wordprocessingGroup" xmlns:wpi="http://schemas.microsoft.com/office/word/2010/wordprocessingInk" xmlns:wne="http://schemas.microsoft.com/office/word/2006/wordml" xmlns:wps="http://schemas.microsoft.com/office/word/2010/wordprocessingShape" mc:Ignorable="w14 w15 w16se w16cid w16 w16cex w16sdtdh wp14">
   <w:p>
     <w:pPr>
       <w:pStyle w:val="Header"/>
@@ -878,7 +985,7 @@
 </file>
 
 <file path=word/numbering.xml><?xml version="1.0" encoding="utf-8"?>
-<w:numbering xmlns:wpc="http://schemas.microsoft.com/office/word/2010/wordprocessingCanvas" xmlns:cx="http://schemas.microsoft.com/office/drawing/2014/chartex" xmlns:cx1="http://schemas.microsoft.com/office/drawing/2015/9/8/chartex" xmlns:mc="http://schemas.openxmlformats.org/markup-compatibility/2006" xmlns:o="urn:schemas-microsoft-com:office:office" xmlns:r="http://schemas.openxmlformats.org/officeDocument/2006/relationships" xmlns:m="http://schemas.openxmlformats.org/officeDocument/2006/math" xmlns:v="urn:schemas-microsoft-com:vml" xmlns:wp14="http://schemas.microsoft.com/office/word/2010/wordprocessingDrawing" xmlns:wp="http://schemas.openxmlformats.org/drawingml/2006/wordprocessingDrawing" xmlns:w10="urn:schemas-microsoft-com:office:word" xmlns:w="http://schemas.openxmlformats.org/wordprocessingml/2006/main" xmlns:w14="http://schemas.microsoft.com/office/word/2010/wordml" xmlns:w15="http://schemas.microsoft.com/office/word/2012/wordml" xmlns:w16se="http://schemas.microsoft.com/office/word/2015/wordml/symex" xmlns:wpg="http://schemas.microsoft.com/office/word/2010/wordprocessingGroup" xmlns:wpi="http://schemas.microsoft.com/office/word/2010/wordprocessingInk" xmlns:wne="http://schemas.microsoft.com/office/word/2006/wordml" xmlns:wps="http://schemas.microsoft.com/office/word/2010/wordprocessingShape" mc:Ignorable="w14 w15 w16se wp14">
+<w:numbering xmlns:wpc="http://schemas.microsoft.com/office/word/2010/wordprocessingCanvas" xmlns:cx="http://schemas.microsoft.com/office/drawing/2014/chartex" xmlns:cx1="http://schemas.microsoft.com/office/drawing/2015/9/8/chartex" xmlns:cx2="http://schemas.microsoft.com/office/drawing/2015/10/21/chartex" xmlns:cx3="http://schemas.microsoft.com/office/drawing/2016/5/9/chartex" xmlns:cx4="http://schemas.microsoft.com/office/drawing/2016/5/10/chartex" xmlns:cx5="http://schemas.microsoft.com/office/drawing/2016/5/11/chartex" xmlns:cx6="http://schemas.microsoft.com/office/drawing/2016/5/12/chartex" xmlns:cx7="http://schemas.microsoft.com/office/drawing/2016/5/13/chartex" xmlns:cx8="http://schemas.microsoft.com/office/drawing/2016/5/14/chartex" xmlns:mc="http://schemas.openxmlformats.org/markup-compatibility/2006" xmlns:aink="http://schemas.microsoft.com/office/drawing/2016/ink" xmlns:am3d="http://schemas.microsoft.com/office/drawing/2017/model3d" xmlns:o="urn:schemas-microsoft-com:office:office" xmlns:oel="http://schemas.microsoft.com/office/2019/extlst" xmlns:r="http://schemas.openxmlformats.org/officeDocument/2006/relationships" xmlns:m="http://schemas.openxmlformats.org/officeDocument/2006/math" xmlns:v="urn:schemas-microsoft-com:vml" xmlns:wp14="http://schemas.microsoft.com/office/word/2010/wordprocessingDrawing" xmlns:wp="http://schemas.openxmlformats.org/drawingml/2006/wordprocessingDrawing" xmlns:w10="urn:schemas-microsoft-com:office:word" xmlns:w="http://schemas.openxmlformats.org/wordprocessingml/2006/main" xmlns:w14="http://schemas.microsoft.com/office/word/2010/wordml" xmlns:w15="http://schemas.microsoft.com/office/word/2012/wordml" xmlns:w16cex="http://schemas.microsoft.com/office/word/2018/wordml/cex" xmlns:w16cid="http://schemas.microsoft.com/office/word/2016/wordml/cid" xmlns:w16="http://schemas.microsoft.com/office/word/2018/wordml" xmlns:w16sdtdh="http://schemas.microsoft.com/office/word/2020/wordml/sdtdatahash" xmlns:w16se="http://schemas.microsoft.com/office/word/2015/wordml/symex" xmlns:wpg="http://schemas.microsoft.com/office/word/2010/wordprocessingGroup" xmlns:wpi="http://schemas.microsoft.com/office/word/2010/wordprocessingInk" xmlns:wne="http://schemas.microsoft.com/office/word/2006/wordml" xmlns:wps="http://schemas.microsoft.com/office/word/2010/wordprocessingShape" mc:Ignorable="w14 w15 w16se w16cid w16 w16cex w16sdtdh wp14">
   <w:abstractNum w:abstractNumId="0" w15:restartNumberingAfterBreak="0">
     <w:nsid w:val="FFFFFF7C"/>
     <w:multiLevelType w:val="singleLevel"/>
@@ -2675,58 +2782,58 @@
       </w:rPr>
     </w:lvl>
   </w:abstractNum>
-  <w:num w:numId="1">
+  <w:num w:numId="1" w16cid:durableId="982927802">
     <w:abstractNumId w:val="11"/>
   </w:num>
-  <w:num w:numId="2">
+  <w:num w:numId="2" w16cid:durableId="23212303">
     <w:abstractNumId w:val="23"/>
   </w:num>
-  <w:num w:numId="3">
+  <w:num w:numId="3" w16cid:durableId="1855799204">
     <w:abstractNumId w:val="20"/>
   </w:num>
-  <w:num w:numId="4">
+  <w:num w:numId="4" w16cid:durableId="787352714">
     <w:abstractNumId w:val="17"/>
   </w:num>
-  <w:num w:numId="5">
+  <w:num w:numId="5" w16cid:durableId="1698462951">
     <w:abstractNumId w:val="15"/>
   </w:num>
-  <w:num w:numId="6">
+  <w:num w:numId="6" w16cid:durableId="1605769237">
     <w:abstractNumId w:val="9"/>
   </w:num>
-  <w:num w:numId="7">
+  <w:num w:numId="7" w16cid:durableId="969020364">
     <w:abstractNumId w:val="7"/>
   </w:num>
-  <w:num w:numId="8">
+  <w:num w:numId="8" w16cid:durableId="484860599">
     <w:abstractNumId w:val="6"/>
   </w:num>
-  <w:num w:numId="9">
+  <w:num w:numId="9" w16cid:durableId="198473692">
     <w:abstractNumId w:val="5"/>
   </w:num>
-  <w:num w:numId="10">
+  <w:num w:numId="10" w16cid:durableId="1120606212">
     <w:abstractNumId w:val="4"/>
   </w:num>
-  <w:num w:numId="11">
+  <w:num w:numId="11" w16cid:durableId="1298998383">
     <w:abstractNumId w:val="8"/>
   </w:num>
-  <w:num w:numId="12">
+  <w:num w:numId="12" w16cid:durableId="1563907451">
     <w:abstractNumId w:val="3"/>
   </w:num>
-  <w:num w:numId="13">
+  <w:num w:numId="13" w16cid:durableId="567109827">
     <w:abstractNumId w:val="2"/>
   </w:num>
-  <w:num w:numId="14">
+  <w:num w:numId="14" w16cid:durableId="1669865800">
     <w:abstractNumId w:val="1"/>
   </w:num>
-  <w:num w:numId="15">
+  <w:num w:numId="15" w16cid:durableId="589193853">
     <w:abstractNumId w:val="0"/>
   </w:num>
-  <w:num w:numId="16">
+  <w:num w:numId="16" w16cid:durableId="38671689">
     <w:abstractNumId w:val="8"/>
     <w:lvlOverride w:ilvl="0">
       <w:startOverride w:val="1"/>
     </w:lvlOverride>
   </w:num>
-  <w:num w:numId="17">
+  <w:num w:numId="17" w16cid:durableId="80219127">
     <w:abstractNumId w:val="22"/>
     <w:lvlOverride w:ilvl="0">
       <w:startOverride w:val="1"/>
@@ -2740,31 +2847,31 @@
     <w:lvlOverride w:ilvl="7"/>
     <w:lvlOverride w:ilvl="8"/>
   </w:num>
-  <w:num w:numId="18">
+  <w:num w:numId="18" w16cid:durableId="851646271">
     <w:abstractNumId w:val="24"/>
   </w:num>
-  <w:num w:numId="19">
+  <w:num w:numId="19" w16cid:durableId="468981506">
     <w:abstractNumId w:val="10"/>
   </w:num>
-  <w:num w:numId="20">
+  <w:num w:numId="20" w16cid:durableId="651642735">
     <w:abstractNumId w:val="13"/>
   </w:num>
-  <w:num w:numId="21">
+  <w:num w:numId="21" w16cid:durableId="1962109554">
     <w:abstractNumId w:val="16"/>
   </w:num>
-  <w:num w:numId="22">
+  <w:num w:numId="22" w16cid:durableId="1695424428">
     <w:abstractNumId w:val="12"/>
   </w:num>
-  <w:num w:numId="23">
+  <w:num w:numId="23" w16cid:durableId="1864978647">
     <w:abstractNumId w:val="14"/>
   </w:num>
-  <w:num w:numId="24">
+  <w:num w:numId="24" w16cid:durableId="1703238391">
     <w:abstractNumId w:val="21"/>
   </w:num>
-  <w:num w:numId="25">
+  <w:num w:numId="25" w16cid:durableId="1925533683">
     <w:abstractNumId w:val="19"/>
   </w:num>
-  <w:num w:numId="26">
+  <w:num w:numId="26" w16cid:durableId="576210923">
     <w:abstractNumId w:val="18"/>
   </w:num>
   <w:numIdMacAtCleanup w:val="5"/>
@@ -2772,7 +2879,7 @@
 </file>
 
 <file path=word/styles.xml><?xml version="1.0" encoding="utf-8"?>
-<w:styles xmlns:mc="http://schemas.openxmlformats.org/markup-compatibility/2006" xmlns:r="http://schemas.openxmlformats.org/officeDocument/2006/relationships" xmlns:w="http://schemas.openxmlformats.org/wordprocessingml/2006/main" xmlns:w14="http://schemas.microsoft.com/office/word/2010/wordml" xmlns:w15="http://schemas.microsoft.com/office/word/2012/wordml" xmlns:w16se="http://schemas.microsoft.com/office/word/2015/wordml/symex" mc:Ignorable="w14 w15 w16se">
+<w:styles xmlns:mc="http://schemas.openxmlformats.org/markup-compatibility/2006" xmlns:r="http://schemas.openxmlformats.org/officeDocument/2006/relationships" xmlns:w="http://schemas.openxmlformats.org/wordprocessingml/2006/main" xmlns:w14="http://schemas.microsoft.com/office/word/2010/wordml" xmlns:w15="http://schemas.microsoft.com/office/word/2012/wordml" xmlns:w16cex="http://schemas.microsoft.com/office/word/2018/wordml/cex" xmlns:w16cid="http://schemas.microsoft.com/office/word/2016/wordml/cid" xmlns:w16="http://schemas.microsoft.com/office/word/2018/wordml" xmlns:w16sdtdh="http://schemas.microsoft.com/office/word/2020/wordml/sdtdatahash" xmlns:w16se="http://schemas.microsoft.com/office/word/2015/wordml/symex" mc:Ignorable="w14 w15 w16se w16cid w16 w16cex w16sdtdh">
   <w:docDefaults>
     <w:rPrDefault>
       <w:rPr>
@@ -2788,7 +2895,7 @@
       </w:pPr>
     </w:pPrDefault>
   </w:docDefaults>
-  <w:latentStyles w:defLockedState="0" w:defUIPriority="0" w:defSemiHidden="0" w:defUnhideWhenUsed="0" w:defQFormat="0" w:count="371">
+  <w:latentStyles w:defLockedState="0" w:defUIPriority="0" w:defSemiHidden="0" w:defUnhideWhenUsed="0" w:defQFormat="0" w:count="376">
     <w:lsdException w:name="Normal" w:qFormat="1"/>
     <w:lsdException w:name="heading 1" w:uiPriority="1" w:qFormat="1"/>
     <w:lsdException w:name="heading 2" w:uiPriority="1" w:qFormat="1"/>
@@ -3159,6 +3266,11 @@
     <w:lsdException w:name="List Table 5 Dark Accent 6" w:uiPriority="50"/>
     <w:lsdException w:name="List Table 6 Colorful Accent 6" w:uiPriority="51"/>
     <w:lsdException w:name="List Table 7 Colorful Accent 6" w:uiPriority="52"/>
+    <w:lsdException w:name="Mention" w:semiHidden="1" w:uiPriority="99" w:unhideWhenUsed="1"/>
+    <w:lsdException w:name="Smart Hyperlink" w:semiHidden="1" w:uiPriority="99" w:unhideWhenUsed="1"/>
+    <w:lsdException w:name="Hashtag" w:semiHidden="1" w:uiPriority="99" w:unhideWhenUsed="1"/>
+    <w:lsdException w:name="Unresolved Mention" w:semiHidden="1" w:uiPriority="99" w:unhideWhenUsed="1"/>
+    <w:lsdException w:name="Smart Link" w:semiHidden="1" w:uiPriority="99" w:unhideWhenUsed="1"/>
   </w:latentStyles>
   <w:style w:type="paragraph" w:default="1" w:styleId="Normal">
     <w:name w:val="Normal"/>
@@ -4295,7 +4407,7 @@
 </file>
 
 <file path=word/glossary/document.xml><?xml version="1.0" encoding="utf-8"?>
-<w:glossaryDocument xmlns:wpc="http://schemas.microsoft.com/office/word/2010/wordprocessingCanvas" xmlns:cx="http://schemas.microsoft.com/office/drawing/2014/chartex" xmlns:cx1="http://schemas.microsoft.com/office/drawing/2015/9/8/chartex" xmlns:mc="http://schemas.openxmlformats.org/markup-compatibility/2006" xmlns:o="urn:schemas-microsoft-com:office:office" xmlns:r="http://schemas.openxmlformats.org/officeDocument/2006/relationships" xmlns:m="http://schemas.openxmlformats.org/officeDocument/2006/math" xmlns:v="urn:schemas-microsoft-com:vml" xmlns:wp14="http://schemas.microsoft.com/office/word/2010/wordprocessingDrawing" xmlns:wp="http://schemas.openxmlformats.org/drawingml/2006/wordprocessingDrawing" xmlns:w10="urn:schemas-microsoft-com:office:word" xmlns:w="http://schemas.openxmlformats.org/wordprocessingml/2006/main" xmlns:w14="http://schemas.microsoft.com/office/word/2010/wordml" xmlns:w15="http://schemas.microsoft.com/office/word/2012/wordml" xmlns:w16se="http://schemas.microsoft.com/office/word/2015/wordml/symex" xmlns:wpg="http://schemas.microsoft.com/office/word/2010/wordprocessingGroup" xmlns:wpi="http://schemas.microsoft.com/office/word/2010/wordprocessingInk" xmlns:wne="http://schemas.microsoft.com/office/word/2006/wordml" xmlns:wps="http://schemas.microsoft.com/office/word/2010/wordprocessingShape" mc:Ignorable="w14 w15 w16se wp14">
+<w:glossaryDocument xmlns:wpc="http://schemas.microsoft.com/office/word/2010/wordprocessingCanvas" xmlns:cx="http://schemas.microsoft.com/office/drawing/2014/chartex" xmlns:cx1="http://schemas.microsoft.com/office/drawing/2015/9/8/chartex" xmlns:cx2="http://schemas.microsoft.com/office/drawing/2015/10/21/chartex" xmlns:cx3="http://schemas.microsoft.com/office/drawing/2016/5/9/chartex" xmlns:cx4="http://schemas.microsoft.com/office/drawing/2016/5/10/chartex" xmlns:cx5="http://schemas.microsoft.com/office/drawing/2016/5/11/chartex" xmlns:cx6="http://schemas.microsoft.com/office/drawing/2016/5/12/chartex" xmlns:cx7="http://schemas.microsoft.com/office/drawing/2016/5/13/chartex" xmlns:cx8="http://schemas.microsoft.com/office/drawing/2016/5/14/chartex" xmlns:mc="http://schemas.openxmlformats.org/markup-compatibility/2006" xmlns:aink="http://schemas.microsoft.com/office/drawing/2016/ink" xmlns:am3d="http://schemas.microsoft.com/office/drawing/2017/model3d" xmlns:o="urn:schemas-microsoft-com:office:office" xmlns:oel="http://schemas.microsoft.com/office/2019/extlst" xmlns:r="http://schemas.openxmlformats.org/officeDocument/2006/relationships" xmlns:m="http://schemas.openxmlformats.org/officeDocument/2006/math" xmlns:v="urn:schemas-microsoft-com:vml" xmlns:wp14="http://schemas.microsoft.com/office/word/2010/wordprocessingDrawing" xmlns:wp="http://schemas.openxmlformats.org/drawingml/2006/wordprocessingDrawing" xmlns:w10="urn:schemas-microsoft-com:office:word" xmlns:w="http://schemas.openxmlformats.org/wordprocessingml/2006/main" xmlns:w14="http://schemas.microsoft.com/office/word/2010/wordml" xmlns:w15="http://schemas.microsoft.com/office/word/2012/wordml" xmlns:w16cex="http://schemas.microsoft.com/office/word/2018/wordml/cex" xmlns:w16cid="http://schemas.microsoft.com/office/word/2016/wordml/cid" xmlns:w16="http://schemas.microsoft.com/office/word/2018/wordml" xmlns:w16sdtdh="http://schemas.microsoft.com/office/word/2020/wordml/sdtdatahash" xmlns:w16se="http://schemas.microsoft.com/office/word/2015/wordml/symex" xmlns:wpg="http://schemas.microsoft.com/office/word/2010/wordprocessingGroup" xmlns:wpi="http://schemas.microsoft.com/office/word/2010/wordprocessingInk" xmlns:wne="http://schemas.microsoft.com/office/word/2006/wordml" xmlns:wps="http://schemas.microsoft.com/office/word/2010/wordprocessingShape" mc:Ignorable="w14 w15 w16se w16cid w16 w16cex w16sdtdh wp14">
   <w:docParts>
     <w:docPart>
       <w:docPartPr>
@@ -4328,7 +4440,7 @@
 </file>
 
 <file path=word/glossary/fontTable.xml><?xml version="1.0" encoding="utf-8"?>
-<w:fonts xmlns:mc="http://schemas.openxmlformats.org/markup-compatibility/2006" xmlns:r="http://schemas.openxmlformats.org/officeDocument/2006/relationships" xmlns:w="http://schemas.openxmlformats.org/wordprocessingml/2006/main" xmlns:w14="http://schemas.microsoft.com/office/word/2010/wordml" xmlns:w15="http://schemas.microsoft.com/office/word/2012/wordml" xmlns:w16se="http://schemas.microsoft.com/office/word/2015/wordml/symex" mc:Ignorable="w14 w15 w16se">
+<w:fonts xmlns:mc="http://schemas.openxmlformats.org/markup-compatibility/2006" xmlns:r="http://schemas.openxmlformats.org/officeDocument/2006/relationships" xmlns:w="http://schemas.openxmlformats.org/wordprocessingml/2006/main" xmlns:w14="http://schemas.microsoft.com/office/word/2010/wordml" xmlns:w15="http://schemas.microsoft.com/office/word/2012/wordml" xmlns:w16cex="http://schemas.microsoft.com/office/word/2018/wordml/cex" xmlns:w16cid="http://schemas.microsoft.com/office/word/2016/wordml/cid" xmlns:w16="http://schemas.microsoft.com/office/word/2018/wordml" xmlns:w16sdtdh="http://schemas.microsoft.com/office/word/2020/wordml/sdtdatahash" xmlns:w16se="http://schemas.microsoft.com/office/word/2015/wordml/symex" mc:Ignorable="w14 w15 w16se w16cid w16 w16cex w16sdtdh">
   <w:font w:name="Symbol">
     <w:panose1 w:val="05050102010706020507"/>
     <w:charset w:val="02"/>
@@ -4396,7 +4508,7 @@
 </file>
 
 <file path=word/glossary/settings.xml><?xml version="1.0" encoding="utf-8"?>
-<w:settings xmlns:mc="http://schemas.openxmlformats.org/markup-compatibility/2006" xmlns:o="urn:schemas-microsoft-com:office:office" xmlns:r="http://schemas.openxmlformats.org/officeDocument/2006/relationships" xmlns:m="http://schemas.openxmlformats.org/officeDocument/2006/math" xmlns:v="urn:schemas-microsoft-com:vml" xmlns:w10="urn:schemas-microsoft-com:office:word" xmlns:w="http://schemas.openxmlformats.org/wordprocessingml/2006/main" xmlns:w14="http://schemas.microsoft.com/office/word/2010/wordml" xmlns:w15="http://schemas.microsoft.com/office/word/2012/wordml" xmlns:w16se="http://schemas.microsoft.com/office/word/2015/wordml/symex" xmlns:sl="http://schemas.openxmlformats.org/schemaLibrary/2006/main" mc:Ignorable="w14 w15 w16se">
+<w:settings xmlns:mc="http://schemas.openxmlformats.org/markup-compatibility/2006" xmlns:o="urn:schemas-microsoft-com:office:office" xmlns:r="http://schemas.openxmlformats.org/officeDocument/2006/relationships" xmlns:m="http://schemas.openxmlformats.org/officeDocument/2006/math" xmlns:v="urn:schemas-microsoft-com:vml" xmlns:w10="urn:schemas-microsoft-com:office:word" xmlns:w="http://schemas.openxmlformats.org/wordprocessingml/2006/main" xmlns:w14="http://schemas.microsoft.com/office/word/2010/wordml" xmlns:w15="http://schemas.microsoft.com/office/word/2012/wordml" xmlns:w16cex="http://schemas.microsoft.com/office/word/2018/wordml/cex" xmlns:w16cid="http://schemas.microsoft.com/office/word/2016/wordml/cid" xmlns:w16="http://schemas.microsoft.com/office/word/2018/wordml" xmlns:w16sdtdh="http://schemas.microsoft.com/office/word/2020/wordml/sdtdatahash" xmlns:w16se="http://schemas.microsoft.com/office/word/2015/wordml/symex" xmlns:sl="http://schemas.openxmlformats.org/schemaLibrary/2006/main" mc:Ignorable="w14 w15 w16se w16cid w16 w16cex w16sdtdh">
   <w:view w:val="normal"/>
   <w:revisionView w:formatting="0" w:inkAnnotations="0"/>
   <w:defaultTabStop w:val="720"/>
@@ -4408,10 +4520,12 @@
     <w:compatSetting w:name="enableOpenTypeFeatures" w:uri="http://schemas.microsoft.com/office/word" w:val="1"/>
     <w:compatSetting w:name="doNotFlipMirrorIndents" w:uri="http://schemas.microsoft.com/office/word" w:val="1"/>
     <w:compatSetting w:name="differentiateMultirowTableHeaders" w:uri="http://schemas.microsoft.com/office/word" w:val="1"/>
+    <w:compatSetting w:name="useWord2013TrackBottomHyphenation" w:uri="http://schemas.microsoft.com/office/word" w:val="1"/>
   </w:compat>
   <w:rsids>
     <w:rsidRoot w:val="0015575F"/>
     <w:rsid w:val="0015575F"/>
+    <w:rsid w:val="005A1435"/>
     <w:rsid w:val="00735F71"/>
   </w:rsids>
   <m:mathPr>
@@ -4436,7 +4550,7 @@
 </file>
 
 <file path=word/glossary/styles.xml><?xml version="1.0" encoding="utf-8"?>
-<w:styles xmlns:mc="http://schemas.openxmlformats.org/markup-compatibility/2006" xmlns:r="http://schemas.openxmlformats.org/officeDocument/2006/relationships" xmlns:w="http://schemas.openxmlformats.org/wordprocessingml/2006/main" xmlns:w14="http://schemas.microsoft.com/office/word/2010/wordml" xmlns:w15="http://schemas.microsoft.com/office/word/2012/wordml" xmlns:w16se="http://schemas.microsoft.com/office/word/2015/wordml/symex" mc:Ignorable="w14 w15 w16se">
+<w:styles xmlns:mc="http://schemas.openxmlformats.org/markup-compatibility/2006" xmlns:r="http://schemas.openxmlformats.org/officeDocument/2006/relationships" xmlns:w="http://schemas.openxmlformats.org/wordprocessingml/2006/main" xmlns:w14="http://schemas.microsoft.com/office/word/2010/wordml" xmlns:w15="http://schemas.microsoft.com/office/word/2012/wordml" xmlns:w16cex="http://schemas.microsoft.com/office/word/2018/wordml/cex" xmlns:w16cid="http://schemas.microsoft.com/office/word/2016/wordml/cid" xmlns:w16="http://schemas.microsoft.com/office/word/2018/wordml" xmlns:w16sdtdh="http://schemas.microsoft.com/office/word/2020/wordml/sdtdatahash" xmlns:w16se="http://schemas.microsoft.com/office/word/2015/wordml/symex" mc:Ignorable="w14 w15 w16se w16cid w16 w16cex w16sdtdh">
   <w:docDefaults>
     <w:rPrDefault>
       <w:rPr>
@@ -4452,7 +4566,7 @@
       </w:pPr>
     </w:pPrDefault>
   </w:docDefaults>
-  <w:latentStyles w:defLockedState="0" w:defUIPriority="99" w:defSemiHidden="0" w:defUnhideWhenUsed="0" w:defQFormat="0" w:count="371">
+  <w:latentStyles w:defLockedState="0" w:defUIPriority="99" w:defSemiHidden="0" w:defUnhideWhenUsed="0" w:defQFormat="0" w:count="376">
     <w:lsdException w:name="Normal" w:uiPriority="0" w:qFormat="1"/>
     <w:lsdException w:name="heading 1" w:uiPriority="9" w:qFormat="1"/>
     <w:lsdException w:name="heading 2" w:semiHidden="1" w:uiPriority="9" w:unhideWhenUsed="1" w:qFormat="1"/>
@@ -4824,6 +4938,11 @@
     <w:lsdException w:name="List Table 5 Dark Accent 6" w:uiPriority="50"/>
     <w:lsdException w:name="List Table 6 Colorful Accent 6" w:uiPriority="51"/>
     <w:lsdException w:name="List Table 7 Colorful Accent 6" w:uiPriority="52"/>
+    <w:lsdException w:name="Mention" w:semiHidden="1" w:unhideWhenUsed="1"/>
+    <w:lsdException w:name="Smart Hyperlink" w:semiHidden="1" w:unhideWhenUsed="1"/>
+    <w:lsdException w:name="Hashtag" w:semiHidden="1" w:unhideWhenUsed="1"/>
+    <w:lsdException w:name="Unresolved Mention" w:semiHidden="1" w:unhideWhenUsed="1"/>
+    <w:lsdException w:name="Smart Link" w:semiHidden="1" w:unhideWhenUsed="1"/>
   </w:latentStyles>
   <w:style w:type="paragraph" w:default="1" w:styleId="Normal">
     <w:name w:val="Normal"/>
@@ -4870,7 +4989,7 @@
 </file>
 
 <file path=word/glossary/webSettings.xml><?xml version="1.0" encoding="utf-8"?>
-<w:webSettings xmlns:mc="http://schemas.openxmlformats.org/markup-compatibility/2006" xmlns:r="http://schemas.openxmlformats.org/officeDocument/2006/relationships" xmlns:w="http://schemas.openxmlformats.org/wordprocessingml/2006/main" xmlns:w14="http://schemas.microsoft.com/office/word/2010/wordml" xmlns:w15="http://schemas.microsoft.com/office/word/2012/wordml" xmlns:w16se="http://schemas.microsoft.com/office/word/2015/wordml/symex" mc:Ignorable="w14 w15 w16se">
+<w:webSettings xmlns:mc="http://schemas.openxmlformats.org/markup-compatibility/2006" xmlns:r="http://schemas.openxmlformats.org/officeDocument/2006/relationships" xmlns:w="http://schemas.openxmlformats.org/wordprocessingml/2006/main" xmlns:w14="http://schemas.microsoft.com/office/word/2010/wordml" xmlns:w15="http://schemas.microsoft.com/office/word/2012/wordml" xmlns:w16cex="http://schemas.microsoft.com/office/word/2018/wordml/cex" xmlns:w16cid="http://schemas.microsoft.com/office/word/2016/wordml/cid" xmlns:w16="http://schemas.microsoft.com/office/word/2018/wordml" xmlns:w16sdtdh="http://schemas.microsoft.com/office/word/2020/wordml/sdtdatahash" xmlns:w16se="http://schemas.microsoft.com/office/word/2015/wordml/symex" mc:Ignorable="w14 w15 w16se w16cid w16 w16cex w16sdtdh">
   <w:optimizeForBrowser/>
   <w:allowPNG/>
 </w:webSettings>
@@ -5047,6 +5166,25 @@
 </file>
 
 <file path=customXml/item1.xml><?xml version="1.0" encoding="utf-8"?>
+<b:Sources xmlns:b="http://schemas.openxmlformats.org/officeDocument/2006/bibliography" xmlns="http://schemas.openxmlformats.org/officeDocument/2006/bibliography" SelectedStyle="\APA.XSL" StyleName="APA"/>
+</file>
+
+<file path=customXml/item2.xml><?xml version="1.0" encoding="utf-8"?>
+<p:properties xmlns:p="http://schemas.microsoft.com/office/2006/metadata/properties" xmlns:xsi="http://www.w3.org/2001/XMLSchema-instance" xmlns:pc="http://schemas.microsoft.com/office/infopath/2007/PartnerControls">
+  <documentManagement/>
+</p:properties>
+</file>
+
+<file path=customXml/item3.xml><?xml version="1.0" encoding="utf-8"?>
+<?mso-contentType ?>
+<FormTemplates xmlns="http://schemas.microsoft.com/sharepoint/v3/contenttype/forms">
+  <Display>DocumentLibraryForm</Display>
+  <Edit>DocumentLibraryForm</Edit>
+  <New>DocumentLibraryForm</New>
+</FormTemplates>
+</file>
+
+<file path=customXml/item4.xml><?xml version="1.0" encoding="utf-8"?>
 <ct:contentTypeSchema xmlns:ct="http://schemas.microsoft.com/office/2006/metadata/contentType" xmlns:ma="http://schemas.microsoft.com/office/2006/metadata/properties/metaAttributes" ct:_="" ma:_="" ma:contentTypeName="Document" ma:contentTypeID="0x0101005284D9526CAB864C9DC248A6AA2C129E" ma:contentTypeVersion="16" ma:contentTypeDescription="Create a new document." ma:contentTypeScope="" ma:versionID="2de59749968c90befc2cdaca4460f507">
   <xsd:schema xmlns:xsd="http://www.w3.org/2001/XMLSchema" xmlns:xs="http://www.w3.org/2001/XMLSchema" xmlns:p="http://schemas.microsoft.com/office/2006/metadata/properties" xmlns:ns3="6ad98c6d-15f6-47b0-ade6-9078c6873b63" xmlns:ns4="ec5ffc2c-0589-4753-b34a-4c035d4e7b7e" targetNamespace="http://schemas.microsoft.com/office/2006/metadata/properties" ma:root="true" ma:fieldsID="069ec696d2b0e639f3622eaf4da3d14b" ns3:_="" ns4:_="">
     <xsd:import namespace="6ad98c6d-15f6-47b0-ade6-9078c6873b63"/>
@@ -5255,26 +5393,32 @@
 </ct:contentTypeSchema>
 </file>
 
-<file path=customXml/item2.xml><?xml version="1.0" encoding="utf-8"?>
-<?mso-contentType ?>
-<FormTemplates xmlns="http://schemas.microsoft.com/sharepoint/v3/contenttype/forms">
-  <Display>DocumentLibraryForm</Display>
-  <Edit>DocumentLibraryForm</Edit>
-  <New>DocumentLibraryForm</New>
-</FormTemplates>
+<file path=customXml/itemProps1.xml><?xml version="1.0" encoding="utf-8"?>
+<ds:datastoreItem xmlns:ds="http://schemas.openxmlformats.org/officeDocument/2006/customXml" ds:itemID="{C9A2F696-FA2A-4123-8E23-4F8BB6C30712}">
+  <ds:schemaRefs>
+    <ds:schemaRef ds:uri="http://schemas.openxmlformats.org/officeDocument/2006/bibliography"/>
+  </ds:schemaRefs>
+</ds:datastoreItem>
 </file>
 
-<file path=customXml/item3.xml><?xml version="1.0" encoding="utf-8"?>
-<p:properties xmlns:p="http://schemas.microsoft.com/office/2006/metadata/properties" xmlns:xsi="http://www.w3.org/2001/XMLSchema-instance" xmlns:pc="http://schemas.microsoft.com/office/infopath/2007/PartnerControls">
-  <documentManagement/>
-</p:properties>
+<file path=customXml/itemProps2.xml><?xml version="1.0" encoding="utf-8"?>
+<ds:datastoreItem xmlns:ds="http://schemas.openxmlformats.org/officeDocument/2006/customXml" ds:itemID="{C57B04DC-3D15-470C-877A-046DD7F49B0C}">
+  <ds:schemaRefs>
+    <ds:schemaRef ds:uri="http://schemas.microsoft.com/office/2006/metadata/properties"/>
+    <ds:schemaRef ds:uri="http://schemas.microsoft.com/office/infopath/2007/PartnerControls"/>
+  </ds:schemaRefs>
+</ds:datastoreItem>
 </file>
 
-<file path=customXml/item4.xml><?xml version="1.0" encoding="utf-8"?>
-<b:Sources xmlns:b="http://schemas.openxmlformats.org/officeDocument/2006/bibliography" xmlns="http://schemas.openxmlformats.org/officeDocument/2006/bibliography" SelectedStyle="\APA.XSL" StyleName="APA"/>
+<file path=customXml/itemProps3.xml><?xml version="1.0" encoding="utf-8"?>
+<ds:datastoreItem xmlns:ds="http://schemas.openxmlformats.org/officeDocument/2006/customXml" ds:itemID="{820C26CF-9EBA-4450-9651-F5216697B147}">
+  <ds:schemaRefs>
+    <ds:schemaRef ds:uri="http://schemas.microsoft.com/sharepoint/v3/contenttype/forms"/>
+  </ds:schemaRefs>
+</ds:datastoreItem>
 </file>
 
-<file path=customXml/itemProps1.xml><?xml version="1.0" encoding="utf-8"?>
+<file path=customXml/itemProps4.xml><?xml version="1.0" encoding="utf-8"?>
 <ds:datastoreItem xmlns:ds="http://schemas.openxmlformats.org/officeDocument/2006/customXml" ds:itemID="{7BCA9C45-9600-4EBC-9329-06A9DCA4E774}">
   <ds:schemaRefs>
     <ds:schemaRef ds:uri="http://schemas.microsoft.com/office/2006/metadata/contentType"/>
@@ -5291,37 +5435,4 @@
     <ds:schemaRef ds:uri="http://schemas.microsoft.com/internal/obd"/>
   </ds:schemaRefs>
 </ds:datastoreItem>
-</file>
-
-<file path=customXml/itemProps2.xml><?xml version="1.0" encoding="utf-8"?>
-<ds:datastoreItem xmlns:ds="http://schemas.openxmlformats.org/officeDocument/2006/customXml" ds:itemID="{820C26CF-9EBA-4450-9651-F5216697B147}">
-  <ds:schemaRefs>
-    <ds:schemaRef ds:uri="http://schemas.microsoft.com/sharepoint/v3/contenttype/forms"/>
-  </ds:schemaRefs>
-</ds:datastoreItem>
-</file>
-
-<file path=customXml/itemProps3.xml><?xml version="1.0" encoding="utf-8"?>
-<ds:datastoreItem xmlns:ds="http://schemas.openxmlformats.org/officeDocument/2006/customXml" ds:itemID="{C57B04DC-3D15-470C-877A-046DD7F49B0C}">
-  <ds:schemaRefs>
-    <ds:schemaRef ds:uri="6ad98c6d-15f6-47b0-ade6-9078c6873b63"/>
-    <ds:schemaRef ds:uri="http://purl.org/dc/terms/"/>
-    <ds:schemaRef ds:uri="http://schemas.openxmlformats.org/package/2006/metadata/core-properties"/>
-    <ds:schemaRef ds:uri="http://schemas.microsoft.com/office/2006/documentManagement/types"/>
-    <ds:schemaRef ds:uri="http://schemas.microsoft.com/office/infopath/2007/PartnerControls"/>
-    <ds:schemaRef ds:uri="http://purl.org/dc/elements/1.1/"/>
-    <ds:schemaRef ds:uri="http://schemas.microsoft.com/office/2006/metadata/properties"/>
-    <ds:schemaRef ds:uri="ec5ffc2c-0589-4753-b34a-4c035d4e7b7e"/>
-    <ds:schemaRef ds:uri="http://www.w3.org/XML/1998/namespace"/>
-    <ds:schemaRef ds:uri="http://purl.org/dc/dcmitype/"/>
-  </ds:schemaRefs>
-</ds:datastoreItem>
-</file>
-
-<file path=customXml/itemProps4.xml><?xml version="1.0" encoding="utf-8"?>
-<ds:datastoreItem xmlns:ds="http://schemas.openxmlformats.org/officeDocument/2006/customXml" ds:itemID="{C9A2F696-FA2A-4123-8E23-4F8BB6C30712}">
-  <ds:schemaRefs>
-    <ds:schemaRef ds:uri="http://schemas.openxmlformats.org/officeDocument/2006/bibliography"/>
-  </ds:schemaRefs>
-</ds:datastoreItem>
 </file>
</xml_diff>